<commit_message>
Add the weekly infre content
</commit_message>
<xml_diff>
--- a/Module/infre/00_Moduldokumentation.docx
+++ b/Module/infre/00_Moduldokumentation.docx
@@ -558,7 +558,7 @@
           <w:r>
             <w:fldChar w:fldCharType="separate"/>
           </w:r>
-          <w:hyperlink w:anchor="_Toc462168317" w:history="1">
+          <w:hyperlink w:anchor="_Toc462403549" w:history="1">
             <w:r>
               <w:rPr>
                 <w:rStyle w:val="Hyperlink"/>
@@ -600,7 +600,7 @@
                 <w:noProof/>
                 <w:webHidden/>
               </w:rPr>
-              <w:instrText xml:space="preserve"> PAGEREF _Toc462168317 \h </w:instrText>
+              <w:instrText xml:space="preserve"> PAGEREF _Toc462403549 \h </w:instrText>
             </w:r>
             <w:r>
               <w:rPr>
@@ -644,7 +644,7 @@
               <w:lang w:eastAsia="de-CH"/>
             </w:rPr>
           </w:pPr>
-          <w:hyperlink w:anchor="_Toc462168318" w:history="1">
+          <w:hyperlink w:anchor="_Toc462403550" w:history="1">
             <w:r>
               <w:rPr>
                 <w:rStyle w:val="Hyperlink"/>
@@ -686,7 +686,7 @@
                 <w:noProof/>
                 <w:webHidden/>
               </w:rPr>
-              <w:instrText xml:space="preserve"> PAGEREF _Toc462168318 \h </w:instrText>
+              <w:instrText xml:space="preserve"> PAGEREF _Toc462403550 \h </w:instrText>
             </w:r>
             <w:r>
               <w:rPr>
@@ -730,7 +730,7 @@
               <w:lang w:eastAsia="de-CH"/>
             </w:rPr>
           </w:pPr>
-          <w:hyperlink w:anchor="_Toc462168319" w:history="1">
+          <w:hyperlink w:anchor="_Toc462403551" w:history="1">
             <w:r>
               <w:rPr>
                 <w:rStyle w:val="Hyperlink"/>
@@ -772,7 +772,7 @@
                 <w:noProof/>
                 <w:webHidden/>
               </w:rPr>
-              <w:instrText xml:space="preserve"> PAGEREF _Toc462168319 \h </w:instrText>
+              <w:instrText xml:space="preserve"> PAGEREF _Toc462403551 \h </w:instrText>
             </w:r>
             <w:r>
               <w:rPr>
@@ -816,7 +816,7 @@
               <w:lang w:eastAsia="de-CH"/>
             </w:rPr>
           </w:pPr>
-          <w:hyperlink w:anchor="_Toc462168320" w:history="1">
+          <w:hyperlink w:anchor="_Toc462403552" w:history="1">
             <w:r>
               <w:rPr>
                 <w:rStyle w:val="Hyperlink"/>
@@ -858,7 +858,7 @@
                 <w:noProof/>
                 <w:webHidden/>
               </w:rPr>
-              <w:instrText xml:space="preserve"> PAGEREF _Toc462168320 \h </w:instrText>
+              <w:instrText xml:space="preserve"> PAGEREF _Toc462403552 \h </w:instrText>
             </w:r>
             <w:r>
               <w:rPr>
@@ -898,7 +898,7 @@
               <w:lang w:eastAsia="de-CH"/>
             </w:rPr>
           </w:pPr>
-          <w:hyperlink w:anchor="_Toc462168321" w:history="1">
+          <w:hyperlink w:anchor="_Toc462403553" w:history="1">
             <w:r>
               <w:rPr>
                 <w:rStyle w:val="Hyperlink"/>
@@ -940,7 +940,7 @@
                 <w:noProof/>
                 <w:webHidden/>
               </w:rPr>
-              <w:instrText xml:space="preserve"> PAGEREF _Toc462168321 \h </w:instrText>
+              <w:instrText xml:space="preserve"> PAGEREF _Toc462403553 \h </w:instrText>
             </w:r>
             <w:r>
               <w:rPr>
@@ -961,6 +961,1292 @@
                 <w:webHidden/>
               </w:rPr>
               <w:t>3</w:t>
+            </w:r>
+            <w:r>
+              <w:rPr>
+                <w:noProof/>
+                <w:webHidden/>
+              </w:rPr>
+              <w:fldChar w:fldCharType="end"/>
+            </w:r>
+          </w:hyperlink>
+        </w:p>
+        <w:p>
+          <w:pPr>
+            <w:pStyle w:val="Verzeichnis2"/>
+            <w:tabs>
+              <w:tab w:val="left" w:pos="880"/>
+              <w:tab w:val="right" w:leader="dot" w:pos="9062"/>
+            </w:tabs>
+            <w:rPr>
+              <w:rFonts w:eastAsiaTheme="minorEastAsia"/>
+              <w:noProof/>
+              <w:lang w:eastAsia="de-CH"/>
+            </w:rPr>
+          </w:pPr>
+          <w:hyperlink w:anchor="_Toc462403554" w:history="1">
+            <w:r>
+              <w:rPr>
+                <w:rStyle w:val="Hyperlink"/>
+                <w:noProof/>
+              </w:rPr>
+              <w:t>2.1</w:t>
+            </w:r>
+            <w:r>
+              <w:rPr>
+                <w:rFonts w:eastAsiaTheme="minorEastAsia"/>
+                <w:noProof/>
+                <w:lang w:eastAsia="de-CH"/>
+              </w:rPr>
+              <w:tab/>
+            </w:r>
+            <w:r>
+              <w:rPr>
+                <w:rStyle w:val="Hyperlink"/>
+                <w:noProof/>
+              </w:rPr>
+              <w:t>Einführung in das Recht</w:t>
+            </w:r>
+            <w:r>
+              <w:rPr>
+                <w:noProof/>
+                <w:webHidden/>
+              </w:rPr>
+              <w:tab/>
+            </w:r>
+            <w:r>
+              <w:rPr>
+                <w:noProof/>
+                <w:webHidden/>
+              </w:rPr>
+              <w:fldChar w:fldCharType="begin"/>
+            </w:r>
+            <w:r>
+              <w:rPr>
+                <w:noProof/>
+                <w:webHidden/>
+              </w:rPr>
+              <w:instrText xml:space="preserve"> PAGEREF _Toc462403554 \h </w:instrText>
+            </w:r>
+            <w:r>
+              <w:rPr>
+                <w:noProof/>
+                <w:webHidden/>
+              </w:rPr>
+            </w:r>
+            <w:r>
+              <w:rPr>
+                <w:noProof/>
+                <w:webHidden/>
+              </w:rPr>
+              <w:fldChar w:fldCharType="separate"/>
+            </w:r>
+            <w:r>
+              <w:rPr>
+                <w:noProof/>
+                <w:webHidden/>
+              </w:rPr>
+              <w:t>3</w:t>
+            </w:r>
+            <w:r>
+              <w:rPr>
+                <w:noProof/>
+                <w:webHidden/>
+              </w:rPr>
+              <w:fldChar w:fldCharType="end"/>
+            </w:r>
+          </w:hyperlink>
+        </w:p>
+        <w:p>
+          <w:pPr>
+            <w:pStyle w:val="Verzeichnis2"/>
+            <w:tabs>
+              <w:tab w:val="left" w:pos="880"/>
+              <w:tab w:val="right" w:leader="dot" w:pos="9062"/>
+            </w:tabs>
+            <w:rPr>
+              <w:rFonts w:eastAsiaTheme="minorEastAsia"/>
+              <w:noProof/>
+              <w:lang w:eastAsia="de-CH"/>
+            </w:rPr>
+          </w:pPr>
+          <w:hyperlink w:anchor="_Toc462403555" w:history="1">
+            <w:r>
+              <w:rPr>
+                <w:rStyle w:val="Hyperlink"/>
+                <w:noProof/>
+              </w:rPr>
+              <w:t>2.2</w:t>
+            </w:r>
+            <w:r>
+              <w:rPr>
+                <w:rFonts w:eastAsiaTheme="minorEastAsia"/>
+                <w:noProof/>
+                <w:lang w:eastAsia="de-CH"/>
+              </w:rPr>
+              <w:tab/>
+            </w:r>
+            <w:r>
+              <w:rPr>
+                <w:rStyle w:val="Hyperlink"/>
+                <w:noProof/>
+              </w:rPr>
+              <w:t>Ordnungsregeln in der IT</w:t>
+            </w:r>
+            <w:r>
+              <w:rPr>
+                <w:noProof/>
+                <w:webHidden/>
+              </w:rPr>
+              <w:tab/>
+            </w:r>
+            <w:r>
+              <w:rPr>
+                <w:noProof/>
+                <w:webHidden/>
+              </w:rPr>
+              <w:fldChar w:fldCharType="begin"/>
+            </w:r>
+            <w:r>
+              <w:rPr>
+                <w:noProof/>
+                <w:webHidden/>
+              </w:rPr>
+              <w:instrText xml:space="preserve"> PAGEREF _Toc462403555 \h </w:instrText>
+            </w:r>
+            <w:r>
+              <w:rPr>
+                <w:noProof/>
+                <w:webHidden/>
+              </w:rPr>
+            </w:r>
+            <w:r>
+              <w:rPr>
+                <w:noProof/>
+                <w:webHidden/>
+              </w:rPr>
+              <w:fldChar w:fldCharType="separate"/>
+            </w:r>
+            <w:r>
+              <w:rPr>
+                <w:noProof/>
+                <w:webHidden/>
+              </w:rPr>
+              <w:t>3</w:t>
+            </w:r>
+            <w:r>
+              <w:rPr>
+                <w:noProof/>
+                <w:webHidden/>
+              </w:rPr>
+              <w:fldChar w:fldCharType="end"/>
+            </w:r>
+          </w:hyperlink>
+        </w:p>
+        <w:p>
+          <w:pPr>
+            <w:pStyle w:val="Verzeichnis2"/>
+            <w:tabs>
+              <w:tab w:val="left" w:pos="880"/>
+              <w:tab w:val="right" w:leader="dot" w:pos="9062"/>
+            </w:tabs>
+            <w:rPr>
+              <w:rFonts w:eastAsiaTheme="minorEastAsia"/>
+              <w:noProof/>
+              <w:lang w:eastAsia="de-CH"/>
+            </w:rPr>
+          </w:pPr>
+          <w:hyperlink w:anchor="_Toc462403556" w:history="1">
+            <w:r>
+              <w:rPr>
+                <w:rStyle w:val="Hyperlink"/>
+                <w:noProof/>
+              </w:rPr>
+              <w:t>2.3</w:t>
+            </w:r>
+            <w:r>
+              <w:rPr>
+                <w:rFonts w:eastAsiaTheme="minorEastAsia"/>
+                <w:noProof/>
+                <w:lang w:eastAsia="de-CH"/>
+              </w:rPr>
+              <w:tab/>
+            </w:r>
+            <w:r>
+              <w:rPr>
+                <w:rStyle w:val="Hyperlink"/>
+                <w:noProof/>
+              </w:rPr>
+              <w:t>Ordnungsregeln heute</w:t>
+            </w:r>
+            <w:r>
+              <w:rPr>
+                <w:noProof/>
+                <w:webHidden/>
+              </w:rPr>
+              <w:tab/>
+            </w:r>
+            <w:r>
+              <w:rPr>
+                <w:noProof/>
+                <w:webHidden/>
+              </w:rPr>
+              <w:fldChar w:fldCharType="begin"/>
+            </w:r>
+            <w:r>
+              <w:rPr>
+                <w:noProof/>
+                <w:webHidden/>
+              </w:rPr>
+              <w:instrText xml:space="preserve"> PAGEREF _Toc462403556 \h </w:instrText>
+            </w:r>
+            <w:r>
+              <w:rPr>
+                <w:noProof/>
+                <w:webHidden/>
+              </w:rPr>
+            </w:r>
+            <w:r>
+              <w:rPr>
+                <w:noProof/>
+                <w:webHidden/>
+              </w:rPr>
+              <w:fldChar w:fldCharType="separate"/>
+            </w:r>
+            <w:r>
+              <w:rPr>
+                <w:noProof/>
+                <w:webHidden/>
+              </w:rPr>
+              <w:t>3</w:t>
+            </w:r>
+            <w:r>
+              <w:rPr>
+                <w:noProof/>
+                <w:webHidden/>
+              </w:rPr>
+              <w:fldChar w:fldCharType="end"/>
+            </w:r>
+          </w:hyperlink>
+        </w:p>
+        <w:p>
+          <w:pPr>
+            <w:pStyle w:val="Verzeichnis2"/>
+            <w:tabs>
+              <w:tab w:val="left" w:pos="880"/>
+              <w:tab w:val="right" w:leader="dot" w:pos="9062"/>
+            </w:tabs>
+            <w:rPr>
+              <w:rFonts w:eastAsiaTheme="minorEastAsia"/>
+              <w:noProof/>
+              <w:lang w:eastAsia="de-CH"/>
+            </w:rPr>
+          </w:pPr>
+          <w:hyperlink w:anchor="_Toc462403557" w:history="1">
+            <w:r>
+              <w:rPr>
+                <w:rStyle w:val="Hyperlink"/>
+                <w:noProof/>
+              </w:rPr>
+              <w:t>2.4</w:t>
+            </w:r>
+            <w:r>
+              <w:rPr>
+                <w:rFonts w:eastAsiaTheme="minorEastAsia"/>
+                <w:noProof/>
+                <w:lang w:eastAsia="de-CH"/>
+              </w:rPr>
+              <w:tab/>
+            </w:r>
+            <w:r>
+              <w:rPr>
+                <w:rStyle w:val="Hyperlink"/>
+                <w:noProof/>
+              </w:rPr>
+              <w:t>Was ist IT Recht</w:t>
+            </w:r>
+            <w:r>
+              <w:rPr>
+                <w:noProof/>
+                <w:webHidden/>
+              </w:rPr>
+              <w:tab/>
+            </w:r>
+            <w:r>
+              <w:rPr>
+                <w:noProof/>
+                <w:webHidden/>
+              </w:rPr>
+              <w:fldChar w:fldCharType="begin"/>
+            </w:r>
+            <w:r>
+              <w:rPr>
+                <w:noProof/>
+                <w:webHidden/>
+              </w:rPr>
+              <w:instrText xml:space="preserve"> PAGEREF _Toc462403557 \h </w:instrText>
+            </w:r>
+            <w:r>
+              <w:rPr>
+                <w:noProof/>
+                <w:webHidden/>
+              </w:rPr>
+            </w:r>
+            <w:r>
+              <w:rPr>
+                <w:noProof/>
+                <w:webHidden/>
+              </w:rPr>
+              <w:fldChar w:fldCharType="separate"/>
+            </w:r>
+            <w:r>
+              <w:rPr>
+                <w:noProof/>
+                <w:webHidden/>
+              </w:rPr>
+              <w:t>3</w:t>
+            </w:r>
+            <w:r>
+              <w:rPr>
+                <w:noProof/>
+                <w:webHidden/>
+              </w:rPr>
+              <w:fldChar w:fldCharType="end"/>
+            </w:r>
+          </w:hyperlink>
+        </w:p>
+        <w:p>
+          <w:pPr>
+            <w:pStyle w:val="Verzeichnis2"/>
+            <w:tabs>
+              <w:tab w:val="left" w:pos="880"/>
+              <w:tab w:val="right" w:leader="dot" w:pos="9062"/>
+            </w:tabs>
+            <w:rPr>
+              <w:rFonts w:eastAsiaTheme="minorEastAsia"/>
+              <w:noProof/>
+              <w:lang w:eastAsia="de-CH"/>
+            </w:rPr>
+          </w:pPr>
+          <w:hyperlink w:anchor="_Toc462403558" w:history="1">
+            <w:r>
+              <w:rPr>
+                <w:rStyle w:val="Hyperlink"/>
+                <w:noProof/>
+              </w:rPr>
+              <w:t>2.5</w:t>
+            </w:r>
+            <w:r>
+              <w:rPr>
+                <w:rFonts w:eastAsiaTheme="minorEastAsia"/>
+                <w:noProof/>
+                <w:lang w:eastAsia="de-CH"/>
+              </w:rPr>
+              <w:tab/>
+            </w:r>
+            <w:r>
+              <w:rPr>
+                <w:rStyle w:val="Hyperlink"/>
+                <w:noProof/>
+              </w:rPr>
+              <w:t>Welches Recht gilt</w:t>
+            </w:r>
+            <w:r>
+              <w:rPr>
+                <w:noProof/>
+                <w:webHidden/>
+              </w:rPr>
+              <w:tab/>
+            </w:r>
+            <w:r>
+              <w:rPr>
+                <w:noProof/>
+                <w:webHidden/>
+              </w:rPr>
+              <w:fldChar w:fldCharType="begin"/>
+            </w:r>
+            <w:r>
+              <w:rPr>
+                <w:noProof/>
+                <w:webHidden/>
+              </w:rPr>
+              <w:instrText xml:space="preserve"> PAGEREF _Toc462403558 \h </w:instrText>
+            </w:r>
+            <w:r>
+              <w:rPr>
+                <w:noProof/>
+                <w:webHidden/>
+              </w:rPr>
+            </w:r>
+            <w:r>
+              <w:rPr>
+                <w:noProof/>
+                <w:webHidden/>
+              </w:rPr>
+              <w:fldChar w:fldCharType="separate"/>
+            </w:r>
+            <w:r>
+              <w:rPr>
+                <w:noProof/>
+                <w:webHidden/>
+              </w:rPr>
+              <w:t>4</w:t>
+            </w:r>
+            <w:r>
+              <w:rPr>
+                <w:noProof/>
+                <w:webHidden/>
+              </w:rPr>
+              <w:fldChar w:fldCharType="end"/>
+            </w:r>
+          </w:hyperlink>
+        </w:p>
+        <w:p>
+          <w:pPr>
+            <w:pStyle w:val="Verzeichnis2"/>
+            <w:tabs>
+              <w:tab w:val="left" w:pos="880"/>
+              <w:tab w:val="right" w:leader="dot" w:pos="9062"/>
+            </w:tabs>
+            <w:rPr>
+              <w:rFonts w:eastAsiaTheme="minorEastAsia"/>
+              <w:noProof/>
+              <w:lang w:eastAsia="de-CH"/>
+            </w:rPr>
+          </w:pPr>
+          <w:hyperlink w:anchor="_Toc462403559" w:history="1">
+            <w:r>
+              <w:rPr>
+                <w:rStyle w:val="Hyperlink"/>
+                <w:noProof/>
+              </w:rPr>
+              <w:t>2.6</w:t>
+            </w:r>
+            <w:r>
+              <w:rPr>
+                <w:rFonts w:eastAsiaTheme="minorEastAsia"/>
+                <w:noProof/>
+                <w:lang w:eastAsia="de-CH"/>
+              </w:rPr>
+              <w:tab/>
+            </w:r>
+            <w:r>
+              <w:rPr>
+                <w:rStyle w:val="Hyperlink"/>
+                <w:noProof/>
+              </w:rPr>
+              <w:t>Überblick über die Rechtsordnung</w:t>
+            </w:r>
+            <w:r>
+              <w:rPr>
+                <w:noProof/>
+                <w:webHidden/>
+              </w:rPr>
+              <w:tab/>
+            </w:r>
+            <w:r>
+              <w:rPr>
+                <w:noProof/>
+                <w:webHidden/>
+              </w:rPr>
+              <w:fldChar w:fldCharType="begin"/>
+            </w:r>
+            <w:r>
+              <w:rPr>
+                <w:noProof/>
+                <w:webHidden/>
+              </w:rPr>
+              <w:instrText xml:space="preserve"> PAGEREF _Toc462403559 \h </w:instrText>
+            </w:r>
+            <w:r>
+              <w:rPr>
+                <w:noProof/>
+                <w:webHidden/>
+              </w:rPr>
+            </w:r>
+            <w:r>
+              <w:rPr>
+                <w:noProof/>
+                <w:webHidden/>
+              </w:rPr>
+              <w:fldChar w:fldCharType="separate"/>
+            </w:r>
+            <w:r>
+              <w:rPr>
+                <w:noProof/>
+                <w:webHidden/>
+              </w:rPr>
+              <w:t>4</w:t>
+            </w:r>
+            <w:r>
+              <w:rPr>
+                <w:noProof/>
+                <w:webHidden/>
+              </w:rPr>
+              <w:fldChar w:fldCharType="end"/>
+            </w:r>
+          </w:hyperlink>
+        </w:p>
+        <w:p>
+          <w:pPr>
+            <w:pStyle w:val="Verzeichnis2"/>
+            <w:tabs>
+              <w:tab w:val="left" w:pos="880"/>
+              <w:tab w:val="right" w:leader="dot" w:pos="9062"/>
+            </w:tabs>
+            <w:rPr>
+              <w:rFonts w:eastAsiaTheme="minorEastAsia"/>
+              <w:noProof/>
+              <w:lang w:eastAsia="de-CH"/>
+            </w:rPr>
+          </w:pPr>
+          <w:hyperlink w:anchor="_Toc462403560" w:history="1">
+            <w:r>
+              <w:rPr>
+                <w:rStyle w:val="Hyperlink"/>
+                <w:noProof/>
+              </w:rPr>
+              <w:t>2.7</w:t>
+            </w:r>
+            <w:r>
+              <w:rPr>
+                <w:rFonts w:eastAsiaTheme="minorEastAsia"/>
+                <w:noProof/>
+                <w:lang w:eastAsia="de-CH"/>
+              </w:rPr>
+              <w:tab/>
+            </w:r>
+            <w:r>
+              <w:rPr>
+                <w:rStyle w:val="Hyperlink"/>
+                <w:noProof/>
+              </w:rPr>
+              <w:t>Welche Rechtsgebiete kommen in der IT zur Anwendung</w:t>
+            </w:r>
+            <w:r>
+              <w:rPr>
+                <w:noProof/>
+                <w:webHidden/>
+              </w:rPr>
+              <w:tab/>
+            </w:r>
+            <w:r>
+              <w:rPr>
+                <w:noProof/>
+                <w:webHidden/>
+              </w:rPr>
+              <w:fldChar w:fldCharType="begin"/>
+            </w:r>
+            <w:r>
+              <w:rPr>
+                <w:noProof/>
+                <w:webHidden/>
+              </w:rPr>
+              <w:instrText xml:space="preserve"> PAGEREF _Toc462403560 \h </w:instrText>
+            </w:r>
+            <w:r>
+              <w:rPr>
+                <w:noProof/>
+                <w:webHidden/>
+              </w:rPr>
+            </w:r>
+            <w:r>
+              <w:rPr>
+                <w:noProof/>
+                <w:webHidden/>
+              </w:rPr>
+              <w:fldChar w:fldCharType="separate"/>
+            </w:r>
+            <w:r>
+              <w:rPr>
+                <w:noProof/>
+                <w:webHidden/>
+              </w:rPr>
+              <w:t>4</w:t>
+            </w:r>
+            <w:r>
+              <w:rPr>
+                <w:noProof/>
+                <w:webHidden/>
+              </w:rPr>
+              <w:fldChar w:fldCharType="end"/>
+            </w:r>
+          </w:hyperlink>
+        </w:p>
+        <w:p>
+          <w:pPr>
+            <w:pStyle w:val="Verzeichnis2"/>
+            <w:tabs>
+              <w:tab w:val="left" w:pos="880"/>
+              <w:tab w:val="right" w:leader="dot" w:pos="9062"/>
+            </w:tabs>
+            <w:rPr>
+              <w:rFonts w:eastAsiaTheme="minorEastAsia"/>
+              <w:noProof/>
+              <w:lang w:eastAsia="de-CH"/>
+            </w:rPr>
+          </w:pPr>
+          <w:hyperlink w:anchor="_Toc462403561" w:history="1">
+            <w:r>
+              <w:rPr>
+                <w:rStyle w:val="Hyperlink"/>
+                <w:noProof/>
+              </w:rPr>
+              <w:t>2.8</w:t>
+            </w:r>
+            <w:r>
+              <w:rPr>
+                <w:rFonts w:eastAsiaTheme="minorEastAsia"/>
+                <w:noProof/>
+                <w:lang w:eastAsia="de-CH"/>
+              </w:rPr>
+              <w:tab/>
+            </w:r>
+            <w:r>
+              <w:rPr>
+                <w:rStyle w:val="Hyperlink"/>
+                <w:noProof/>
+              </w:rPr>
+              <w:t>Auszug aus dem Zivilgesetzbuch (ZGB)</w:t>
+            </w:r>
+            <w:r>
+              <w:rPr>
+                <w:noProof/>
+                <w:webHidden/>
+              </w:rPr>
+              <w:tab/>
+            </w:r>
+            <w:r>
+              <w:rPr>
+                <w:noProof/>
+                <w:webHidden/>
+              </w:rPr>
+              <w:fldChar w:fldCharType="begin"/>
+            </w:r>
+            <w:r>
+              <w:rPr>
+                <w:noProof/>
+                <w:webHidden/>
+              </w:rPr>
+              <w:instrText xml:space="preserve"> PAGEREF _Toc462403561 \h </w:instrText>
+            </w:r>
+            <w:r>
+              <w:rPr>
+                <w:noProof/>
+                <w:webHidden/>
+              </w:rPr>
+            </w:r>
+            <w:r>
+              <w:rPr>
+                <w:noProof/>
+                <w:webHidden/>
+              </w:rPr>
+              <w:fldChar w:fldCharType="separate"/>
+            </w:r>
+            <w:r>
+              <w:rPr>
+                <w:noProof/>
+                <w:webHidden/>
+              </w:rPr>
+              <w:t>5</w:t>
+            </w:r>
+            <w:r>
+              <w:rPr>
+                <w:noProof/>
+                <w:webHidden/>
+              </w:rPr>
+              <w:fldChar w:fldCharType="end"/>
+            </w:r>
+          </w:hyperlink>
+        </w:p>
+        <w:p>
+          <w:pPr>
+            <w:pStyle w:val="Verzeichnis3"/>
+            <w:tabs>
+              <w:tab w:val="left" w:pos="1320"/>
+              <w:tab w:val="right" w:leader="dot" w:pos="9062"/>
+            </w:tabs>
+            <w:rPr>
+              <w:rFonts w:eastAsiaTheme="minorEastAsia"/>
+              <w:noProof/>
+              <w:lang w:eastAsia="de-CH"/>
+            </w:rPr>
+          </w:pPr>
+          <w:hyperlink w:anchor="_Toc462403562" w:history="1">
+            <w:r>
+              <w:rPr>
+                <w:rStyle w:val="Hyperlink"/>
+                <w:noProof/>
+              </w:rPr>
+              <w:t>2.8.1</w:t>
+            </w:r>
+            <w:r>
+              <w:rPr>
+                <w:rFonts w:eastAsiaTheme="minorEastAsia"/>
+                <w:noProof/>
+                <w:lang w:eastAsia="de-CH"/>
+              </w:rPr>
+              <w:tab/>
+            </w:r>
+            <w:r>
+              <w:rPr>
+                <w:rStyle w:val="Hyperlink"/>
+                <w:noProof/>
+              </w:rPr>
+              <w:t>Umfang</w:t>
+            </w:r>
+            <w:r>
+              <w:rPr>
+                <w:noProof/>
+                <w:webHidden/>
+              </w:rPr>
+              <w:tab/>
+            </w:r>
+            <w:r>
+              <w:rPr>
+                <w:noProof/>
+                <w:webHidden/>
+              </w:rPr>
+              <w:fldChar w:fldCharType="begin"/>
+            </w:r>
+            <w:r>
+              <w:rPr>
+                <w:noProof/>
+                <w:webHidden/>
+              </w:rPr>
+              <w:instrText xml:space="preserve"> PAGEREF _Toc462403562 \h </w:instrText>
+            </w:r>
+            <w:r>
+              <w:rPr>
+                <w:noProof/>
+                <w:webHidden/>
+              </w:rPr>
+            </w:r>
+            <w:r>
+              <w:rPr>
+                <w:noProof/>
+                <w:webHidden/>
+              </w:rPr>
+              <w:fldChar w:fldCharType="separate"/>
+            </w:r>
+            <w:r>
+              <w:rPr>
+                <w:noProof/>
+                <w:webHidden/>
+              </w:rPr>
+              <w:t>5</w:t>
+            </w:r>
+            <w:r>
+              <w:rPr>
+                <w:noProof/>
+                <w:webHidden/>
+              </w:rPr>
+              <w:fldChar w:fldCharType="end"/>
+            </w:r>
+          </w:hyperlink>
+        </w:p>
+        <w:p>
+          <w:pPr>
+            <w:pStyle w:val="Verzeichnis3"/>
+            <w:tabs>
+              <w:tab w:val="left" w:pos="1320"/>
+              <w:tab w:val="right" w:leader="dot" w:pos="9062"/>
+            </w:tabs>
+            <w:rPr>
+              <w:rFonts w:eastAsiaTheme="minorEastAsia"/>
+              <w:noProof/>
+              <w:lang w:eastAsia="de-CH"/>
+            </w:rPr>
+          </w:pPr>
+          <w:hyperlink w:anchor="_Toc462403563" w:history="1">
+            <w:r>
+              <w:rPr>
+                <w:rStyle w:val="Hyperlink"/>
+                <w:noProof/>
+              </w:rPr>
+              <w:t>2.8.2</w:t>
+            </w:r>
+            <w:r>
+              <w:rPr>
+                <w:rFonts w:eastAsiaTheme="minorEastAsia"/>
+                <w:noProof/>
+                <w:lang w:eastAsia="de-CH"/>
+              </w:rPr>
+              <w:tab/>
+            </w:r>
+            <w:r>
+              <w:rPr>
+                <w:rStyle w:val="Hyperlink"/>
+                <w:noProof/>
+              </w:rPr>
+              <w:t>Einleitungsartikel</w:t>
+            </w:r>
+            <w:r>
+              <w:rPr>
+                <w:noProof/>
+                <w:webHidden/>
+              </w:rPr>
+              <w:tab/>
+            </w:r>
+            <w:r>
+              <w:rPr>
+                <w:noProof/>
+                <w:webHidden/>
+              </w:rPr>
+              <w:fldChar w:fldCharType="begin"/>
+            </w:r>
+            <w:r>
+              <w:rPr>
+                <w:noProof/>
+                <w:webHidden/>
+              </w:rPr>
+              <w:instrText xml:space="preserve"> PAGEREF _Toc462403563 \h </w:instrText>
+            </w:r>
+            <w:r>
+              <w:rPr>
+                <w:noProof/>
+                <w:webHidden/>
+              </w:rPr>
+            </w:r>
+            <w:r>
+              <w:rPr>
+                <w:noProof/>
+                <w:webHidden/>
+              </w:rPr>
+              <w:fldChar w:fldCharType="separate"/>
+            </w:r>
+            <w:r>
+              <w:rPr>
+                <w:noProof/>
+                <w:webHidden/>
+              </w:rPr>
+              <w:t>5</w:t>
+            </w:r>
+            <w:r>
+              <w:rPr>
+                <w:noProof/>
+                <w:webHidden/>
+              </w:rPr>
+              <w:fldChar w:fldCharType="end"/>
+            </w:r>
+          </w:hyperlink>
+        </w:p>
+        <w:p>
+          <w:pPr>
+            <w:pStyle w:val="Verzeichnis3"/>
+            <w:tabs>
+              <w:tab w:val="left" w:pos="1320"/>
+              <w:tab w:val="right" w:leader="dot" w:pos="9062"/>
+            </w:tabs>
+            <w:rPr>
+              <w:rFonts w:eastAsiaTheme="minorEastAsia"/>
+              <w:noProof/>
+              <w:lang w:eastAsia="de-CH"/>
+            </w:rPr>
+          </w:pPr>
+          <w:hyperlink w:anchor="_Toc462403564" w:history="1">
+            <w:r>
+              <w:rPr>
+                <w:rStyle w:val="Hyperlink"/>
+                <w:noProof/>
+              </w:rPr>
+              <w:t>2.8.3</w:t>
+            </w:r>
+            <w:r>
+              <w:rPr>
+                <w:rFonts w:eastAsiaTheme="minorEastAsia"/>
+                <w:noProof/>
+                <w:lang w:eastAsia="de-CH"/>
+              </w:rPr>
+              <w:tab/>
+            </w:r>
+            <w:r>
+              <w:rPr>
+                <w:rStyle w:val="Hyperlink"/>
+                <w:noProof/>
+              </w:rPr>
+              <w:t>Personenrecht und Schutz der Persönlichkeit</w:t>
+            </w:r>
+            <w:r>
+              <w:rPr>
+                <w:noProof/>
+                <w:webHidden/>
+              </w:rPr>
+              <w:tab/>
+            </w:r>
+            <w:r>
+              <w:rPr>
+                <w:noProof/>
+                <w:webHidden/>
+              </w:rPr>
+              <w:fldChar w:fldCharType="begin"/>
+            </w:r>
+            <w:r>
+              <w:rPr>
+                <w:noProof/>
+                <w:webHidden/>
+              </w:rPr>
+              <w:instrText xml:space="preserve"> PAGEREF _Toc462403564 \h </w:instrText>
+            </w:r>
+            <w:r>
+              <w:rPr>
+                <w:noProof/>
+                <w:webHidden/>
+              </w:rPr>
+            </w:r>
+            <w:r>
+              <w:rPr>
+                <w:noProof/>
+                <w:webHidden/>
+              </w:rPr>
+              <w:fldChar w:fldCharType="separate"/>
+            </w:r>
+            <w:r>
+              <w:rPr>
+                <w:noProof/>
+                <w:webHidden/>
+              </w:rPr>
+              <w:t>5</w:t>
+            </w:r>
+            <w:r>
+              <w:rPr>
+                <w:noProof/>
+                <w:webHidden/>
+              </w:rPr>
+              <w:fldChar w:fldCharType="end"/>
+            </w:r>
+          </w:hyperlink>
+        </w:p>
+        <w:p>
+          <w:pPr>
+            <w:pStyle w:val="Verzeichnis3"/>
+            <w:tabs>
+              <w:tab w:val="left" w:pos="1320"/>
+              <w:tab w:val="right" w:leader="dot" w:pos="9062"/>
+            </w:tabs>
+            <w:rPr>
+              <w:rFonts w:eastAsiaTheme="minorEastAsia"/>
+              <w:noProof/>
+              <w:lang w:eastAsia="de-CH"/>
+            </w:rPr>
+          </w:pPr>
+          <w:hyperlink w:anchor="_Toc462403565" w:history="1">
+            <w:r>
+              <w:rPr>
+                <w:rStyle w:val="Hyperlink"/>
+                <w:noProof/>
+              </w:rPr>
+              <w:t>2.8.4</w:t>
+            </w:r>
+            <w:r>
+              <w:rPr>
+                <w:rFonts w:eastAsiaTheme="minorEastAsia"/>
+                <w:noProof/>
+                <w:lang w:eastAsia="de-CH"/>
+              </w:rPr>
+              <w:tab/>
+            </w:r>
+            <w:r>
+              <w:rPr>
+                <w:rStyle w:val="Hyperlink"/>
+                <w:noProof/>
+              </w:rPr>
+              <w:t>Personenrecht und Namensschutz</w:t>
+            </w:r>
+            <w:r>
+              <w:rPr>
+                <w:noProof/>
+                <w:webHidden/>
+              </w:rPr>
+              <w:tab/>
+            </w:r>
+            <w:r>
+              <w:rPr>
+                <w:noProof/>
+                <w:webHidden/>
+              </w:rPr>
+              <w:fldChar w:fldCharType="begin"/>
+            </w:r>
+            <w:r>
+              <w:rPr>
+                <w:noProof/>
+                <w:webHidden/>
+              </w:rPr>
+              <w:instrText xml:space="preserve"> PAGEREF _Toc462403565 \h </w:instrText>
+            </w:r>
+            <w:r>
+              <w:rPr>
+                <w:noProof/>
+                <w:webHidden/>
+              </w:rPr>
+            </w:r>
+            <w:r>
+              <w:rPr>
+                <w:noProof/>
+                <w:webHidden/>
+              </w:rPr>
+              <w:fldChar w:fldCharType="separate"/>
+            </w:r>
+            <w:r>
+              <w:rPr>
+                <w:noProof/>
+                <w:webHidden/>
+              </w:rPr>
+              <w:t>6</w:t>
+            </w:r>
+            <w:r>
+              <w:rPr>
+                <w:noProof/>
+                <w:webHidden/>
+              </w:rPr>
+              <w:fldChar w:fldCharType="end"/>
+            </w:r>
+          </w:hyperlink>
+        </w:p>
+        <w:p>
+          <w:pPr>
+            <w:pStyle w:val="Verzeichnis3"/>
+            <w:tabs>
+              <w:tab w:val="left" w:pos="1320"/>
+              <w:tab w:val="right" w:leader="dot" w:pos="9062"/>
+            </w:tabs>
+            <w:rPr>
+              <w:rFonts w:eastAsiaTheme="minorEastAsia"/>
+              <w:noProof/>
+              <w:lang w:eastAsia="de-CH"/>
+            </w:rPr>
+          </w:pPr>
+          <w:hyperlink w:anchor="_Toc462403566" w:history="1">
+            <w:r>
+              <w:rPr>
+                <w:rStyle w:val="Hyperlink"/>
+                <w:noProof/>
+              </w:rPr>
+              <w:t>2.8.5</w:t>
+            </w:r>
+            <w:r>
+              <w:rPr>
+                <w:rFonts w:eastAsiaTheme="minorEastAsia"/>
+                <w:noProof/>
+                <w:lang w:eastAsia="de-CH"/>
+              </w:rPr>
+              <w:tab/>
+            </w:r>
+            <w:r>
+              <w:rPr>
+                <w:rStyle w:val="Hyperlink"/>
+                <w:noProof/>
+              </w:rPr>
+              <w:t>Beginn und Beendigung der Persönlichkeit</w:t>
+            </w:r>
+            <w:r>
+              <w:rPr>
+                <w:noProof/>
+                <w:webHidden/>
+              </w:rPr>
+              <w:tab/>
+            </w:r>
+            <w:r>
+              <w:rPr>
+                <w:noProof/>
+                <w:webHidden/>
+              </w:rPr>
+              <w:fldChar w:fldCharType="begin"/>
+            </w:r>
+            <w:r>
+              <w:rPr>
+                <w:noProof/>
+                <w:webHidden/>
+              </w:rPr>
+              <w:instrText xml:space="preserve"> PAGEREF _Toc462403566 \h </w:instrText>
+            </w:r>
+            <w:r>
+              <w:rPr>
+                <w:noProof/>
+                <w:webHidden/>
+              </w:rPr>
+            </w:r>
+            <w:r>
+              <w:rPr>
+                <w:noProof/>
+                <w:webHidden/>
+              </w:rPr>
+              <w:fldChar w:fldCharType="separate"/>
+            </w:r>
+            <w:r>
+              <w:rPr>
+                <w:noProof/>
+                <w:webHidden/>
+              </w:rPr>
+              <w:t>6</w:t>
+            </w:r>
+            <w:r>
+              <w:rPr>
+                <w:noProof/>
+                <w:webHidden/>
+              </w:rPr>
+              <w:fldChar w:fldCharType="end"/>
+            </w:r>
+          </w:hyperlink>
+        </w:p>
+        <w:p>
+          <w:pPr>
+            <w:pStyle w:val="Verzeichnis2"/>
+            <w:tabs>
+              <w:tab w:val="left" w:pos="880"/>
+              <w:tab w:val="right" w:leader="dot" w:pos="9062"/>
+            </w:tabs>
+            <w:rPr>
+              <w:rFonts w:eastAsiaTheme="minorEastAsia"/>
+              <w:noProof/>
+              <w:lang w:eastAsia="de-CH"/>
+            </w:rPr>
+          </w:pPr>
+          <w:hyperlink w:anchor="_Toc462403567" w:history="1">
+            <w:r>
+              <w:rPr>
+                <w:rStyle w:val="Hyperlink"/>
+                <w:noProof/>
+              </w:rPr>
+              <w:t>2.9</w:t>
+            </w:r>
+            <w:r>
+              <w:rPr>
+                <w:rFonts w:eastAsiaTheme="minorEastAsia"/>
+                <w:noProof/>
+                <w:lang w:eastAsia="de-CH"/>
+              </w:rPr>
+              <w:tab/>
+            </w:r>
+            <w:r>
+              <w:rPr>
+                <w:rStyle w:val="Hyperlink"/>
+                <w:noProof/>
+              </w:rPr>
+              <w:t>Fallbeispiele zum Persönlichkeitsrecht</w:t>
+            </w:r>
+            <w:r>
+              <w:rPr>
+                <w:noProof/>
+                <w:webHidden/>
+              </w:rPr>
+              <w:tab/>
+            </w:r>
+            <w:r>
+              <w:rPr>
+                <w:noProof/>
+                <w:webHidden/>
+              </w:rPr>
+              <w:fldChar w:fldCharType="begin"/>
+            </w:r>
+            <w:r>
+              <w:rPr>
+                <w:noProof/>
+                <w:webHidden/>
+              </w:rPr>
+              <w:instrText xml:space="preserve"> PAGEREF _Toc462403567 \h </w:instrText>
+            </w:r>
+            <w:r>
+              <w:rPr>
+                <w:noProof/>
+                <w:webHidden/>
+              </w:rPr>
+            </w:r>
+            <w:r>
+              <w:rPr>
+                <w:noProof/>
+                <w:webHidden/>
+              </w:rPr>
+              <w:fldChar w:fldCharType="separate"/>
+            </w:r>
+            <w:r>
+              <w:rPr>
+                <w:noProof/>
+                <w:webHidden/>
+              </w:rPr>
+              <w:t>6</w:t>
+            </w:r>
+            <w:r>
+              <w:rPr>
+                <w:noProof/>
+                <w:webHidden/>
+              </w:rPr>
+              <w:fldChar w:fldCharType="end"/>
+            </w:r>
+          </w:hyperlink>
+        </w:p>
+        <w:p>
+          <w:pPr>
+            <w:pStyle w:val="Verzeichnis1"/>
+            <w:rPr>
+              <w:rFonts w:eastAsiaTheme="minorEastAsia"/>
+              <w:noProof/>
+              <w:lang w:eastAsia="de-CH"/>
+            </w:rPr>
+          </w:pPr>
+          <w:hyperlink w:anchor="_Toc462403568" w:history="1">
+            <w:r>
+              <w:rPr>
+                <w:rStyle w:val="Hyperlink"/>
+                <w:noProof/>
+              </w:rPr>
+              <w:t>3</w:t>
+            </w:r>
+            <w:r>
+              <w:rPr>
+                <w:rFonts w:eastAsiaTheme="minorEastAsia"/>
+                <w:noProof/>
+                <w:lang w:eastAsia="de-CH"/>
+              </w:rPr>
+              <w:tab/>
+            </w:r>
+            <w:r>
+              <w:rPr>
+                <w:rStyle w:val="Hyperlink"/>
+                <w:noProof/>
+              </w:rPr>
+              <w:t>Woche 2</w:t>
+            </w:r>
+            <w:r>
+              <w:rPr>
+                <w:noProof/>
+                <w:webHidden/>
+              </w:rPr>
+              <w:tab/>
+            </w:r>
+            <w:r>
+              <w:rPr>
+                <w:noProof/>
+                <w:webHidden/>
+              </w:rPr>
+              <w:fldChar w:fldCharType="begin"/>
+            </w:r>
+            <w:r>
+              <w:rPr>
+                <w:noProof/>
+                <w:webHidden/>
+              </w:rPr>
+              <w:instrText xml:space="preserve"> PAGEREF _Toc462403568 \h </w:instrText>
+            </w:r>
+            <w:r>
+              <w:rPr>
+                <w:noProof/>
+                <w:webHidden/>
+              </w:rPr>
+            </w:r>
+            <w:r>
+              <w:rPr>
+                <w:noProof/>
+                <w:webHidden/>
+              </w:rPr>
+              <w:fldChar w:fldCharType="separate"/>
+            </w:r>
+            <w:r>
+              <w:rPr>
+                <w:noProof/>
+                <w:webHidden/>
+              </w:rPr>
+              <w:t>7</w:t>
             </w:r>
             <w:r>
               <w:rPr>
@@ -997,7 +2283,7 @@
       </w:pPr>
       <w:bookmarkStart w:id="1" w:name="_Toc430435984"/>
       <w:bookmarkStart w:id="2" w:name="_Toc431304092"/>
-      <w:bookmarkStart w:id="3" w:name="_Toc462168317"/>
+      <w:bookmarkStart w:id="3" w:name="_Toc462403549"/>
       <w:r>
         <w:lastRenderedPageBreak/>
         <w:t>Einleitung</w:t>
@@ -1013,7 +2299,7 @@
       <w:bookmarkStart w:id="4" w:name="_Toc430422362"/>
       <w:bookmarkStart w:id="5" w:name="_Toc430435985"/>
       <w:bookmarkStart w:id="6" w:name="_Toc431304093"/>
-      <w:bookmarkStart w:id="7" w:name="_Toc462168318"/>
+      <w:bookmarkStart w:id="7" w:name="_Toc462403550"/>
       <w:r>
         <w:t>Einleitung</w:t>
       </w:r>
@@ -1042,7 +2328,7 @@
       <w:bookmarkStart w:id="8" w:name="_Toc430422363"/>
       <w:bookmarkStart w:id="9" w:name="_Toc430435986"/>
       <w:bookmarkStart w:id="10" w:name="_Toc431304094"/>
-      <w:bookmarkStart w:id="11" w:name="_Toc462168319"/>
+      <w:bookmarkStart w:id="11" w:name="_Toc462403551"/>
       <w:r>
         <w:t>Lernziele</w:t>
       </w:r>
@@ -1144,7 +2430,7 @@
       <w:bookmarkStart w:id="12" w:name="_Toc430422364"/>
       <w:bookmarkStart w:id="13" w:name="_Toc430435987"/>
       <w:bookmarkStart w:id="14" w:name="_Toc431304095"/>
-      <w:bookmarkStart w:id="15" w:name="_Toc462168320"/>
+      <w:bookmarkStart w:id="15" w:name="_Toc462403552"/>
       <w:r>
         <w:t>Prüfungen</w:t>
       </w:r>
@@ -1155,7 +2441,46 @@
     </w:p>
     <w:p>
       <w:r>
-        <w:t>TODO</w:t>
+        <w:t>Das Modul setzt sich aus</w:t>
+      </w:r>
+      <w:r>
+        <w:t xml:space="preserve"> folgenden Komponenten zusammen:</w:t>
+      </w:r>
+    </w:p>
+    <w:p>
+      <w:pPr>
+        <w:pStyle w:val="Listenabsatz"/>
+        <w:numPr>
+          <w:ilvl w:val="0"/>
+          <w:numId w:val="3"/>
+        </w:numPr>
+      </w:pPr>
+      <w:r>
+        <w:t>Aktive Präsenz an 12 von 15 Lehrveranstaltungen</w:t>
+      </w:r>
+    </w:p>
+    <w:p>
+      <w:pPr>
+        <w:pStyle w:val="Listenabsatz"/>
+        <w:numPr>
+          <w:ilvl w:val="0"/>
+          <w:numId w:val="3"/>
+        </w:numPr>
+      </w:pPr>
+      <w:r>
+        <w:t>Teilnahme an 3 von 4 Workshops</w:t>
+      </w:r>
+    </w:p>
+    <w:p>
+      <w:pPr>
+        <w:pStyle w:val="Listenabsatz"/>
+        <w:numPr>
+          <w:ilvl w:val="0"/>
+          <w:numId w:val="3"/>
+        </w:numPr>
+      </w:pPr>
+      <w:r>
+        <w:t>Teilnahme an der Gruppenarbeit „IT Sicherheitskonzept“</w:t>
       </w:r>
     </w:p>
     <w:p/>
@@ -1163,7 +2488,7 @@
       <w:pPr>
         <w:pStyle w:val="berschrift1"/>
       </w:pPr>
-      <w:bookmarkStart w:id="16" w:name="_Toc462168321"/>
+      <w:bookmarkStart w:id="16" w:name="_Toc462403553"/>
       <w:r>
         <w:lastRenderedPageBreak/>
         <w:t>Woche 1</w:t>
@@ -1171,14 +2496,726 @@
       <w:bookmarkEnd w:id="16"/>
     </w:p>
     <w:p>
-      <w:r>
-        <w:t>TODO</w:t>
-      </w:r>
+      <w:pPr>
+        <w:pStyle w:val="berschrift2"/>
+      </w:pPr>
+      <w:bookmarkStart w:id="17" w:name="_Toc462403554"/>
+      <w:r>
+        <w:t>Einführung in das Recht</w:t>
+      </w:r>
+      <w:bookmarkEnd w:id="17"/>
+    </w:p>
+    <w:p>
+      <w:r>
+        <w:rPr>
+          <w:noProof/>
+          <w:lang w:eastAsia="de-CH"/>
+        </w:rPr>
+        <w:drawing>
+          <wp:inline distT="0" distB="0" distL="0" distR="0" wp14:anchorId="3F71233B" wp14:editId="681C4D3A">
+            <wp:extent cx="5144135" cy="2796614"/>
+            <wp:effectExtent l="0" t="0" r="0" b="3810"/>
+            <wp:docPr id="1" name="Grafik 1"/>
+            <wp:cNvGraphicFramePr>
+              <a:graphicFrameLocks xmlns:a="http://schemas.openxmlformats.org/drawingml/2006/main" noChangeAspect="1"/>
+            </wp:cNvGraphicFramePr>
+            <a:graphic xmlns:a="http://schemas.openxmlformats.org/drawingml/2006/main">
+              <a:graphicData uri="http://schemas.openxmlformats.org/drawingml/2006/picture">
+                <pic:pic xmlns:pic="http://schemas.openxmlformats.org/drawingml/2006/picture">
+                  <pic:nvPicPr>
+                    <pic:cNvPr id="1" name=""/>
+                    <pic:cNvPicPr/>
+                  </pic:nvPicPr>
+                  <pic:blipFill>
+                    <a:blip r:embed="rId9"/>
+                    <a:stretch>
+                      <a:fillRect/>
+                    </a:stretch>
+                  </pic:blipFill>
+                  <pic:spPr>
+                    <a:xfrm>
+                      <a:off x="0" y="0"/>
+                      <a:ext cx="5160311" cy="2805408"/>
+                    </a:xfrm>
+                    <a:prstGeom prst="rect">
+                      <a:avLst/>
+                    </a:prstGeom>
+                  </pic:spPr>
+                </pic:pic>
+              </a:graphicData>
+            </a:graphic>
+          </wp:inline>
+        </w:drawing>
+      </w:r>
+    </w:p>
+    <w:p>
+      <w:pPr>
+        <w:pStyle w:val="berschrift2"/>
+      </w:pPr>
+      <w:bookmarkStart w:id="18" w:name="_Toc462403555"/>
+      <w:r>
+        <w:t>Ordnungsregeln in der IT</w:t>
+      </w:r>
+      <w:bookmarkEnd w:id="18"/>
+    </w:p>
+    <w:p>
+      <w:r>
+        <w:rPr>
+          <w:noProof/>
+          <w:lang w:eastAsia="de-CH"/>
+        </w:rPr>
+        <w:drawing>
+          <wp:inline distT="0" distB="0" distL="0" distR="0" wp14:anchorId="5F6AAAA2" wp14:editId="6D8E1C0F">
+            <wp:extent cx="5061528" cy="2890070"/>
+            <wp:effectExtent l="0" t="0" r="6350" b="5715"/>
+            <wp:docPr id="2" name="Grafik 2"/>
+            <wp:cNvGraphicFramePr>
+              <a:graphicFrameLocks xmlns:a="http://schemas.openxmlformats.org/drawingml/2006/main" noChangeAspect="1"/>
+            </wp:cNvGraphicFramePr>
+            <a:graphic xmlns:a="http://schemas.openxmlformats.org/drawingml/2006/main">
+              <a:graphicData uri="http://schemas.openxmlformats.org/drawingml/2006/picture">
+                <pic:pic xmlns:pic="http://schemas.openxmlformats.org/drawingml/2006/picture">
+                  <pic:nvPicPr>
+                    <pic:cNvPr id="1" name=""/>
+                    <pic:cNvPicPr/>
+                  </pic:nvPicPr>
+                  <pic:blipFill>
+                    <a:blip r:embed="rId10"/>
+                    <a:stretch>
+                      <a:fillRect/>
+                    </a:stretch>
+                  </pic:blipFill>
+                  <pic:spPr>
+                    <a:xfrm>
+                      <a:off x="0" y="0"/>
+                      <a:ext cx="5071685" cy="2895870"/>
+                    </a:xfrm>
+                    <a:prstGeom prst="rect">
+                      <a:avLst/>
+                    </a:prstGeom>
+                  </pic:spPr>
+                </pic:pic>
+              </a:graphicData>
+            </a:graphic>
+          </wp:inline>
+        </w:drawing>
+      </w:r>
+    </w:p>
+    <w:p>
+      <w:pPr>
+        <w:pStyle w:val="berschrift2"/>
+      </w:pPr>
+      <w:bookmarkStart w:id="19" w:name="_Toc462403556"/>
+      <w:r>
+        <w:t>Ordnungsregeln heute</w:t>
+      </w:r>
+      <w:bookmarkEnd w:id="19"/>
+    </w:p>
+    <w:p>
+      <w:r>
+        <w:rPr>
+          <w:noProof/>
+          <w:lang w:eastAsia="de-CH"/>
+        </w:rPr>
+        <w:drawing>
+          <wp:inline distT="0" distB="0" distL="0" distR="0" wp14:anchorId="0578A934" wp14:editId="1C61A817">
+            <wp:extent cx="5412509" cy="832877"/>
+            <wp:effectExtent l="0" t="0" r="0" b="5715"/>
+            <wp:docPr id="3" name="Grafik 3"/>
+            <wp:cNvGraphicFramePr>
+              <a:graphicFrameLocks xmlns:a="http://schemas.openxmlformats.org/drawingml/2006/main" noChangeAspect="1"/>
+            </wp:cNvGraphicFramePr>
+            <a:graphic xmlns:a="http://schemas.openxmlformats.org/drawingml/2006/main">
+              <a:graphicData uri="http://schemas.openxmlformats.org/drawingml/2006/picture">
+                <pic:pic xmlns:pic="http://schemas.openxmlformats.org/drawingml/2006/picture">
+                  <pic:nvPicPr>
+                    <pic:cNvPr id="1" name=""/>
+                    <pic:cNvPicPr/>
+                  </pic:nvPicPr>
+                  <pic:blipFill>
+                    <a:blip r:embed="rId11"/>
+                    <a:stretch>
+                      <a:fillRect/>
+                    </a:stretch>
+                  </pic:blipFill>
+                  <pic:spPr>
+                    <a:xfrm>
+                      <a:off x="0" y="0"/>
+                      <a:ext cx="5439348" cy="837007"/>
+                    </a:xfrm>
+                    <a:prstGeom prst="rect">
+                      <a:avLst/>
+                    </a:prstGeom>
+                  </pic:spPr>
+                </pic:pic>
+              </a:graphicData>
+            </a:graphic>
+          </wp:inline>
+        </w:drawing>
+      </w:r>
+    </w:p>
+    <w:p>
+      <w:pPr>
+        <w:pStyle w:val="berschrift2"/>
+      </w:pPr>
+      <w:bookmarkStart w:id="20" w:name="_Toc462403557"/>
+      <w:r>
+        <w:t>Was ist IT Recht</w:t>
+      </w:r>
+      <w:bookmarkEnd w:id="20"/>
+    </w:p>
+    <w:p>
+      <w:r>
+        <w:rPr>
+          <w:noProof/>
+          <w:lang w:eastAsia="de-CH"/>
+        </w:rPr>
+        <w:drawing>
+          <wp:inline distT="0" distB="0" distL="0" distR="0" wp14:anchorId="7A26F628" wp14:editId="407B9CE1">
+            <wp:extent cx="5394037" cy="941816"/>
+            <wp:effectExtent l="0" t="0" r="0" b="0"/>
+            <wp:docPr id="4" name="Grafik 4"/>
+            <wp:cNvGraphicFramePr>
+              <a:graphicFrameLocks xmlns:a="http://schemas.openxmlformats.org/drawingml/2006/main" noChangeAspect="1"/>
+            </wp:cNvGraphicFramePr>
+            <a:graphic xmlns:a="http://schemas.openxmlformats.org/drawingml/2006/main">
+              <a:graphicData uri="http://schemas.openxmlformats.org/drawingml/2006/picture">
+                <pic:pic xmlns:pic="http://schemas.openxmlformats.org/drawingml/2006/picture">
+                  <pic:nvPicPr>
+                    <pic:cNvPr id="1" name=""/>
+                    <pic:cNvPicPr/>
+                  </pic:nvPicPr>
+                  <pic:blipFill>
+                    <a:blip r:embed="rId12"/>
+                    <a:stretch>
+                      <a:fillRect/>
+                    </a:stretch>
+                  </pic:blipFill>
+                  <pic:spPr>
+                    <a:xfrm>
+                      <a:off x="0" y="0"/>
+                      <a:ext cx="5413289" cy="945177"/>
+                    </a:xfrm>
+                    <a:prstGeom prst="rect">
+                      <a:avLst/>
+                    </a:prstGeom>
+                  </pic:spPr>
+                </pic:pic>
+              </a:graphicData>
+            </a:graphic>
+          </wp:inline>
+        </w:drawing>
+      </w:r>
+    </w:p>
+    <w:p>
+      <w:pPr>
+        <w:pStyle w:val="berschrift2"/>
+      </w:pPr>
+      <w:bookmarkStart w:id="21" w:name="_Toc462403558"/>
+      <w:r>
+        <w:lastRenderedPageBreak/>
+        <w:t>Welches Recht gilt</w:t>
+      </w:r>
+      <w:bookmarkEnd w:id="21"/>
+    </w:p>
+    <w:p>
+      <w:r>
+        <w:rPr>
+          <w:noProof/>
+          <w:lang w:eastAsia="de-CH"/>
+        </w:rPr>
+        <w:drawing>
+          <wp:inline distT="0" distB="0" distL="0" distR="0" wp14:anchorId="44575AE3" wp14:editId="42E50120">
+            <wp:extent cx="5061528" cy="3009467"/>
+            <wp:effectExtent l="0" t="0" r="6350" b="635"/>
+            <wp:docPr id="5" name="Grafik 5"/>
+            <wp:cNvGraphicFramePr>
+              <a:graphicFrameLocks xmlns:a="http://schemas.openxmlformats.org/drawingml/2006/main" noChangeAspect="1"/>
+            </wp:cNvGraphicFramePr>
+            <a:graphic xmlns:a="http://schemas.openxmlformats.org/drawingml/2006/main">
+              <a:graphicData uri="http://schemas.openxmlformats.org/drawingml/2006/picture">
+                <pic:pic xmlns:pic="http://schemas.openxmlformats.org/drawingml/2006/picture">
+                  <pic:nvPicPr>
+                    <pic:cNvPr id="1" name=""/>
+                    <pic:cNvPicPr/>
+                  </pic:nvPicPr>
+                  <pic:blipFill>
+                    <a:blip r:embed="rId13"/>
+                    <a:stretch>
+                      <a:fillRect/>
+                    </a:stretch>
+                  </pic:blipFill>
+                  <pic:spPr>
+                    <a:xfrm>
+                      <a:off x="0" y="0"/>
+                      <a:ext cx="5068725" cy="3013746"/>
+                    </a:xfrm>
+                    <a:prstGeom prst="rect">
+                      <a:avLst/>
+                    </a:prstGeom>
+                  </pic:spPr>
+                </pic:pic>
+              </a:graphicData>
+            </a:graphic>
+          </wp:inline>
+        </w:drawing>
+      </w:r>
+    </w:p>
+    <w:p>
+      <w:pPr>
+        <w:pStyle w:val="berschrift2"/>
+      </w:pPr>
+      <w:bookmarkStart w:id="22" w:name="_Toc462403559"/>
+      <w:r>
+        <w:t>Überblick über die Rechtsordnung</w:t>
+      </w:r>
+      <w:bookmarkEnd w:id="22"/>
+    </w:p>
+    <w:p>
+      <w:r>
+        <w:rPr>
+          <w:noProof/>
+          <w:lang w:eastAsia="de-CH"/>
+        </w:rPr>
+        <w:drawing>
+          <wp:inline distT="0" distB="0" distL="0" distR="0" wp14:anchorId="0C44D1B2" wp14:editId="7B6CD2A6">
+            <wp:extent cx="4313382" cy="1846215"/>
+            <wp:effectExtent l="0" t="0" r="0" b="1905"/>
+            <wp:docPr id="6" name="Grafik 6"/>
+            <wp:cNvGraphicFramePr>
+              <a:graphicFrameLocks xmlns:a="http://schemas.openxmlformats.org/drawingml/2006/main" noChangeAspect="1"/>
+            </wp:cNvGraphicFramePr>
+            <a:graphic xmlns:a="http://schemas.openxmlformats.org/drawingml/2006/main">
+              <a:graphicData uri="http://schemas.openxmlformats.org/drawingml/2006/picture">
+                <pic:pic xmlns:pic="http://schemas.openxmlformats.org/drawingml/2006/picture">
+                  <pic:nvPicPr>
+                    <pic:cNvPr id="1" name=""/>
+                    <pic:cNvPicPr/>
+                  </pic:nvPicPr>
+                  <pic:blipFill>
+                    <a:blip r:embed="rId14"/>
+                    <a:stretch>
+                      <a:fillRect/>
+                    </a:stretch>
+                  </pic:blipFill>
+                  <pic:spPr>
+                    <a:xfrm>
+                      <a:off x="0" y="0"/>
+                      <a:ext cx="4345584" cy="1859998"/>
+                    </a:xfrm>
+                    <a:prstGeom prst="rect">
+                      <a:avLst/>
+                    </a:prstGeom>
+                  </pic:spPr>
+                </pic:pic>
+              </a:graphicData>
+            </a:graphic>
+          </wp:inline>
+        </w:drawing>
+      </w:r>
+    </w:p>
+    <w:p>
+      <w:pPr>
+        <w:pStyle w:val="berschrift2"/>
+      </w:pPr>
+      <w:bookmarkStart w:id="23" w:name="_Toc462403560"/>
+      <w:r>
+        <w:t>Welche Rechtsgebiete kommen in der IT zur Anwendung</w:t>
+      </w:r>
+      <w:bookmarkEnd w:id="23"/>
+    </w:p>
+    <w:p>
+      <w:r>
+        <w:rPr>
+          <w:noProof/>
+          <w:lang w:eastAsia="de-CH"/>
+        </w:rPr>
+        <w:drawing>
+          <wp:inline distT="0" distB="0" distL="0" distR="0" wp14:anchorId="637CFDA3" wp14:editId="5DCDBE6E">
+            <wp:extent cx="5153891" cy="2837140"/>
+            <wp:effectExtent l="0" t="0" r="0" b="1905"/>
+            <wp:docPr id="7" name="Grafik 7"/>
+            <wp:cNvGraphicFramePr>
+              <a:graphicFrameLocks xmlns:a="http://schemas.openxmlformats.org/drawingml/2006/main" noChangeAspect="1"/>
+            </wp:cNvGraphicFramePr>
+            <a:graphic xmlns:a="http://schemas.openxmlformats.org/drawingml/2006/main">
+              <a:graphicData uri="http://schemas.openxmlformats.org/drawingml/2006/picture">
+                <pic:pic xmlns:pic="http://schemas.openxmlformats.org/drawingml/2006/picture">
+                  <pic:nvPicPr>
+                    <pic:cNvPr id="1" name=""/>
+                    <pic:cNvPicPr/>
+                  </pic:nvPicPr>
+                  <pic:blipFill>
+                    <a:blip r:embed="rId15"/>
+                    <a:stretch>
+                      <a:fillRect/>
+                    </a:stretch>
+                  </pic:blipFill>
+                  <pic:spPr>
+                    <a:xfrm>
+                      <a:off x="0" y="0"/>
+                      <a:ext cx="5163812" cy="2842601"/>
+                    </a:xfrm>
+                    <a:prstGeom prst="rect">
+                      <a:avLst/>
+                    </a:prstGeom>
+                  </pic:spPr>
+                </pic:pic>
+              </a:graphicData>
+            </a:graphic>
+          </wp:inline>
+        </w:drawing>
+      </w:r>
+    </w:p>
+    <w:p>
+      <w:pPr>
+        <w:pStyle w:val="berschrift2"/>
+      </w:pPr>
+      <w:bookmarkStart w:id="24" w:name="_Toc462403561"/>
+      <w:r>
+        <w:lastRenderedPageBreak/>
+        <w:t>Auszug aus dem</w:t>
+      </w:r>
+      <w:r>
+        <w:t xml:space="preserve"> Zivilgesetzbuch (ZGB)</w:t>
+      </w:r>
+      <w:bookmarkEnd w:id="24"/>
+    </w:p>
+    <w:p>
+      <w:pPr>
+        <w:pStyle w:val="berschrift3"/>
+      </w:pPr>
+      <w:bookmarkStart w:id="25" w:name="_Toc462403562"/>
+      <w:r>
+        <w:t>Umfang</w:t>
+      </w:r>
+      <w:bookmarkEnd w:id="25"/>
+    </w:p>
+    <w:p>
+      <w:r>
+        <w:rPr>
+          <w:noProof/>
+          <w:lang w:eastAsia="de-CH"/>
+        </w:rPr>
+        <w:drawing>
+          <wp:inline distT="0" distB="0" distL="0" distR="0" wp14:anchorId="0B6E82AE" wp14:editId="38290F42">
+            <wp:extent cx="3980873" cy="2439338"/>
+            <wp:effectExtent l="0" t="0" r="635" b="0"/>
+            <wp:docPr id="8" name="Grafik 8"/>
+            <wp:cNvGraphicFramePr>
+              <a:graphicFrameLocks xmlns:a="http://schemas.openxmlformats.org/drawingml/2006/main" noChangeAspect="1"/>
+            </wp:cNvGraphicFramePr>
+            <a:graphic xmlns:a="http://schemas.openxmlformats.org/drawingml/2006/main">
+              <a:graphicData uri="http://schemas.openxmlformats.org/drawingml/2006/picture">
+                <pic:pic xmlns:pic="http://schemas.openxmlformats.org/drawingml/2006/picture">
+                  <pic:nvPicPr>
+                    <pic:cNvPr id="1" name=""/>
+                    <pic:cNvPicPr/>
+                  </pic:nvPicPr>
+                  <pic:blipFill>
+                    <a:blip r:embed="rId16"/>
+                    <a:stretch>
+                      <a:fillRect/>
+                    </a:stretch>
+                  </pic:blipFill>
+                  <pic:spPr>
+                    <a:xfrm>
+                      <a:off x="0" y="0"/>
+                      <a:ext cx="3994857" cy="2447907"/>
+                    </a:xfrm>
+                    <a:prstGeom prst="rect">
+                      <a:avLst/>
+                    </a:prstGeom>
+                  </pic:spPr>
+                </pic:pic>
+              </a:graphicData>
+            </a:graphic>
+          </wp:inline>
+        </w:drawing>
+      </w:r>
+    </w:p>
+    <w:p>
+      <w:pPr>
+        <w:pStyle w:val="berschrift3"/>
+      </w:pPr>
+      <w:bookmarkStart w:id="26" w:name="_Toc462403563"/>
+      <w:r>
+        <w:t>Einleitungsartikel</w:t>
+      </w:r>
+      <w:bookmarkEnd w:id="26"/>
+    </w:p>
+    <w:p>
+      <w:r>
+        <w:rPr>
+          <w:noProof/>
+          <w:lang w:eastAsia="de-CH"/>
+        </w:rPr>
+        <w:drawing>
+          <wp:inline distT="0" distB="0" distL="0" distR="0" wp14:anchorId="36D2F28D" wp14:editId="6D9E54C4">
+            <wp:extent cx="5329382" cy="2171817"/>
+            <wp:effectExtent l="0" t="0" r="5080" b="0"/>
+            <wp:docPr id="9" name="Grafik 9"/>
+            <wp:cNvGraphicFramePr>
+              <a:graphicFrameLocks xmlns:a="http://schemas.openxmlformats.org/drawingml/2006/main" noChangeAspect="1"/>
+            </wp:cNvGraphicFramePr>
+            <a:graphic xmlns:a="http://schemas.openxmlformats.org/drawingml/2006/main">
+              <a:graphicData uri="http://schemas.openxmlformats.org/drawingml/2006/picture">
+                <pic:pic xmlns:pic="http://schemas.openxmlformats.org/drawingml/2006/picture">
+                  <pic:nvPicPr>
+                    <pic:cNvPr id="1" name=""/>
+                    <pic:cNvPicPr/>
+                  </pic:nvPicPr>
+                  <pic:blipFill>
+                    <a:blip r:embed="rId17"/>
+                    <a:stretch>
+                      <a:fillRect/>
+                    </a:stretch>
+                  </pic:blipFill>
+                  <pic:spPr>
+                    <a:xfrm>
+                      <a:off x="0" y="0"/>
+                      <a:ext cx="5341917" cy="2176925"/>
+                    </a:xfrm>
+                    <a:prstGeom prst="rect">
+                      <a:avLst/>
+                    </a:prstGeom>
+                  </pic:spPr>
+                </pic:pic>
+              </a:graphicData>
+            </a:graphic>
+          </wp:inline>
+        </w:drawing>
+      </w:r>
+    </w:p>
+    <w:p>
+      <w:pPr>
+        <w:pStyle w:val="berschrift3"/>
+      </w:pPr>
+      <w:bookmarkStart w:id="27" w:name="_Toc462403564"/>
+      <w:r>
+        <w:t>Personenrecht und Schutz der Persönlichkeit</w:t>
+      </w:r>
+      <w:bookmarkEnd w:id="27"/>
+    </w:p>
+    <w:p>
+      <w:r>
+        <w:rPr>
+          <w:noProof/>
+          <w:lang w:eastAsia="de-CH"/>
+        </w:rPr>
+        <w:drawing>
+          <wp:inline distT="0" distB="0" distL="0" distR="0" wp14:anchorId="1A8969F7" wp14:editId="134B05C4">
+            <wp:extent cx="5760720" cy="2930525"/>
+            <wp:effectExtent l="0" t="0" r="0" b="3175"/>
+            <wp:docPr id="10" name="Grafik 10"/>
+            <wp:cNvGraphicFramePr>
+              <a:graphicFrameLocks xmlns:a="http://schemas.openxmlformats.org/drawingml/2006/main" noChangeAspect="1"/>
+            </wp:cNvGraphicFramePr>
+            <a:graphic xmlns:a="http://schemas.openxmlformats.org/drawingml/2006/main">
+              <a:graphicData uri="http://schemas.openxmlformats.org/drawingml/2006/picture">
+                <pic:pic xmlns:pic="http://schemas.openxmlformats.org/drawingml/2006/picture">
+                  <pic:nvPicPr>
+                    <pic:cNvPr id="1" name=""/>
+                    <pic:cNvPicPr/>
+                  </pic:nvPicPr>
+                  <pic:blipFill>
+                    <a:blip r:embed="rId18"/>
+                    <a:stretch>
+                      <a:fillRect/>
+                    </a:stretch>
+                  </pic:blipFill>
+                  <pic:spPr>
+                    <a:xfrm>
+                      <a:off x="0" y="0"/>
+                      <a:ext cx="5760720" cy="2930525"/>
+                    </a:xfrm>
+                    <a:prstGeom prst="rect">
+                      <a:avLst/>
+                    </a:prstGeom>
+                  </pic:spPr>
+                </pic:pic>
+              </a:graphicData>
+            </a:graphic>
+          </wp:inline>
+        </w:drawing>
+      </w:r>
+    </w:p>
+    <w:p>
+      <w:pPr>
+        <w:pStyle w:val="berschrift3"/>
+      </w:pPr>
+      <w:bookmarkStart w:id="28" w:name="_Toc462403565"/>
+      <w:r>
+        <w:lastRenderedPageBreak/>
+        <w:t>Personenrecht und Namensschutz</w:t>
+      </w:r>
+      <w:bookmarkEnd w:id="28"/>
+    </w:p>
+    <w:p>
+      <w:r>
+        <w:rPr>
+          <w:noProof/>
+          <w:lang w:eastAsia="de-CH"/>
+        </w:rPr>
+        <w:drawing>
+          <wp:inline distT="0" distB="0" distL="0" distR="0" wp14:anchorId="226384AE" wp14:editId="71C75B60">
+            <wp:extent cx="5347855" cy="3074782"/>
+            <wp:effectExtent l="0" t="0" r="5715" b="0"/>
+            <wp:docPr id="11" name="Grafik 11"/>
+            <wp:cNvGraphicFramePr>
+              <a:graphicFrameLocks xmlns:a="http://schemas.openxmlformats.org/drawingml/2006/main" noChangeAspect="1"/>
+            </wp:cNvGraphicFramePr>
+            <a:graphic xmlns:a="http://schemas.openxmlformats.org/drawingml/2006/main">
+              <a:graphicData uri="http://schemas.openxmlformats.org/drawingml/2006/picture">
+                <pic:pic xmlns:pic="http://schemas.openxmlformats.org/drawingml/2006/picture">
+                  <pic:nvPicPr>
+                    <pic:cNvPr id="1" name=""/>
+                    <pic:cNvPicPr/>
+                  </pic:nvPicPr>
+                  <pic:blipFill>
+                    <a:blip r:embed="rId19"/>
+                    <a:stretch>
+                      <a:fillRect/>
+                    </a:stretch>
+                  </pic:blipFill>
+                  <pic:spPr>
+                    <a:xfrm>
+                      <a:off x="0" y="0"/>
+                      <a:ext cx="5355686" cy="3079284"/>
+                    </a:xfrm>
+                    <a:prstGeom prst="rect">
+                      <a:avLst/>
+                    </a:prstGeom>
+                  </pic:spPr>
+                </pic:pic>
+              </a:graphicData>
+            </a:graphic>
+          </wp:inline>
+        </w:drawing>
+      </w:r>
+    </w:p>
+    <w:p>
+      <w:pPr>
+        <w:pStyle w:val="berschrift3"/>
+      </w:pPr>
+      <w:bookmarkStart w:id="29" w:name="_Toc462403566"/>
+      <w:r>
+        <w:t>Beginn und Beendigung der Persönlichkeit</w:t>
+      </w:r>
+      <w:bookmarkEnd w:id="29"/>
+    </w:p>
+    <w:p>
+      <w:r>
+        <w:rPr>
+          <w:noProof/>
+          <w:lang w:eastAsia="de-CH"/>
+        </w:rPr>
+        <w:drawing>
+          <wp:inline distT="0" distB="0" distL="0" distR="0" wp14:anchorId="7C93D8EA" wp14:editId="7A8C523E">
+            <wp:extent cx="4895273" cy="1915049"/>
+            <wp:effectExtent l="0" t="0" r="635" b="9525"/>
+            <wp:docPr id="12" name="Grafik 12"/>
+            <wp:cNvGraphicFramePr>
+              <a:graphicFrameLocks xmlns:a="http://schemas.openxmlformats.org/drawingml/2006/main" noChangeAspect="1"/>
+            </wp:cNvGraphicFramePr>
+            <a:graphic xmlns:a="http://schemas.openxmlformats.org/drawingml/2006/main">
+              <a:graphicData uri="http://schemas.openxmlformats.org/drawingml/2006/picture">
+                <pic:pic xmlns:pic="http://schemas.openxmlformats.org/drawingml/2006/picture">
+                  <pic:nvPicPr>
+                    <pic:cNvPr id="1" name=""/>
+                    <pic:cNvPicPr/>
+                  </pic:nvPicPr>
+                  <pic:blipFill>
+                    <a:blip r:embed="rId20"/>
+                    <a:stretch>
+                      <a:fillRect/>
+                    </a:stretch>
+                  </pic:blipFill>
+                  <pic:spPr>
+                    <a:xfrm>
+                      <a:off x="0" y="0"/>
+                      <a:ext cx="4895273" cy="1915049"/>
+                    </a:xfrm>
+                    <a:prstGeom prst="rect">
+                      <a:avLst/>
+                    </a:prstGeom>
+                  </pic:spPr>
+                </pic:pic>
+              </a:graphicData>
+            </a:graphic>
+          </wp:inline>
+        </w:drawing>
+      </w:r>
+    </w:p>
+    <w:p>
+      <w:pPr>
+        <w:pStyle w:val="berschrift2"/>
+      </w:pPr>
+      <w:bookmarkStart w:id="30" w:name="_Toc462403567"/>
+      <w:r>
+        <w:t>Fallbeispiele zum Persönlichkeitsrecht</w:t>
+      </w:r>
+      <w:bookmarkEnd w:id="30"/>
+    </w:p>
+    <w:p>
+      <w:r>
+        <w:rPr>
+          <w:noProof/>
+          <w:lang w:eastAsia="de-CH"/>
+        </w:rPr>
+        <w:drawing>
+          <wp:inline distT="0" distB="0" distL="0" distR="0" wp14:anchorId="336A9EA6" wp14:editId="07E793AA">
+            <wp:extent cx="5181600" cy="2735304"/>
+            <wp:effectExtent l="0" t="0" r="0" b="8255"/>
+            <wp:docPr id="13" name="Grafik 13"/>
+            <wp:cNvGraphicFramePr>
+              <a:graphicFrameLocks xmlns:a="http://schemas.openxmlformats.org/drawingml/2006/main" noChangeAspect="1"/>
+            </wp:cNvGraphicFramePr>
+            <a:graphic xmlns:a="http://schemas.openxmlformats.org/drawingml/2006/main">
+              <a:graphicData uri="http://schemas.openxmlformats.org/drawingml/2006/picture">
+                <pic:pic xmlns:pic="http://schemas.openxmlformats.org/drawingml/2006/picture">
+                  <pic:nvPicPr>
+                    <pic:cNvPr id="1" name=""/>
+                    <pic:cNvPicPr/>
+                  </pic:nvPicPr>
+                  <pic:blipFill>
+                    <a:blip r:embed="rId21"/>
+                    <a:stretch>
+                      <a:fillRect/>
+                    </a:stretch>
+                  </pic:blipFill>
+                  <pic:spPr>
+                    <a:xfrm>
+                      <a:off x="0" y="0"/>
+                      <a:ext cx="5186948" cy="2738127"/>
+                    </a:xfrm>
+                    <a:prstGeom prst="rect">
+                      <a:avLst/>
+                    </a:prstGeom>
+                  </pic:spPr>
+                </pic:pic>
+              </a:graphicData>
+            </a:graphic>
+          </wp:inline>
+        </w:drawing>
+      </w:r>
+    </w:p>
+    <w:p/>
+    <w:p>
+      <w:pPr>
+        <w:pStyle w:val="berschrift1"/>
+      </w:pPr>
+      <w:bookmarkStart w:id="31" w:name="_Toc462403568"/>
+      <w:r>
+        <w:lastRenderedPageBreak/>
+        <w:t>Woche 2</w:t>
+      </w:r>
+      <w:bookmarkEnd w:id="31"/>
     </w:p>
     <w:p/>
     <w:sectPr>
-      <w:headerReference w:type="default" r:id="rId9"/>
-      <w:footerReference w:type="default" r:id="rId10"/>
+      <w:headerReference w:type="default" r:id="rId22"/>
+      <w:footerReference w:type="default" r:id="rId23"/>
       <w:pgSz w:w="11906" w:h="16838"/>
       <w:pgMar w:top="1417" w:right="1417" w:bottom="1134" w:left="1417" w:header="708" w:footer="708" w:gutter="0"/>
       <w:pgNumType w:start="0"/>
@@ -1314,7 +3351,7 @@
       <w:rPr>
         <w:noProof/>
       </w:rPr>
-      <w:t>3</w:t>
+      <w:t>2</w:t>
     </w:r>
     <w:r>
       <w:rPr>
@@ -1356,7 +3393,7 @@
       <w:rPr>
         <w:noProof/>
       </w:rPr>
-      <w:t>3</w:t>
+      <w:t>7</w:t>
     </w:r>
     <w:r>
       <w:rPr>
@@ -1628,11 +3665,127 @@
       </w:pPr>
     </w:lvl>
   </w:abstractNum>
+  <w:abstractNum w:abstractNumId="2" w15:restartNumberingAfterBreak="0">
+    <w:nsid w:val="578C708E"/>
+    <w:multiLevelType w:val="hybridMultilevel"/>
+    <w:tmpl w:val="70FA84AC"/>
+    <w:lvl w:ilvl="0" w:tplc="08070001">
+      <w:start w:val="1"/>
+      <w:numFmt w:val="bullet"/>
+      <w:lvlText w:val=""/>
+      <w:lvlJc w:val="left"/>
+      <w:pPr>
+        <w:ind w:left="720" w:hanging="360"/>
+      </w:pPr>
+      <w:rPr>
+        <w:rFonts w:ascii="Symbol" w:hAnsi="Symbol" w:hint="default"/>
+      </w:rPr>
+    </w:lvl>
+    <w:lvl w:ilvl="1" w:tplc="08070003" w:tentative="1">
+      <w:start w:val="1"/>
+      <w:numFmt w:val="bullet"/>
+      <w:lvlText w:val="o"/>
+      <w:lvlJc w:val="left"/>
+      <w:pPr>
+        <w:ind w:left="1440" w:hanging="360"/>
+      </w:pPr>
+      <w:rPr>
+        <w:rFonts w:ascii="Courier New" w:hAnsi="Courier New" w:cs="Courier New" w:hint="default"/>
+      </w:rPr>
+    </w:lvl>
+    <w:lvl w:ilvl="2" w:tplc="08070005" w:tentative="1">
+      <w:start w:val="1"/>
+      <w:numFmt w:val="bullet"/>
+      <w:lvlText w:val=""/>
+      <w:lvlJc w:val="left"/>
+      <w:pPr>
+        <w:ind w:left="2160" w:hanging="360"/>
+      </w:pPr>
+      <w:rPr>
+        <w:rFonts w:ascii="Wingdings" w:hAnsi="Wingdings" w:hint="default"/>
+      </w:rPr>
+    </w:lvl>
+    <w:lvl w:ilvl="3" w:tplc="08070001" w:tentative="1">
+      <w:start w:val="1"/>
+      <w:numFmt w:val="bullet"/>
+      <w:lvlText w:val=""/>
+      <w:lvlJc w:val="left"/>
+      <w:pPr>
+        <w:ind w:left="2880" w:hanging="360"/>
+      </w:pPr>
+      <w:rPr>
+        <w:rFonts w:ascii="Symbol" w:hAnsi="Symbol" w:hint="default"/>
+      </w:rPr>
+    </w:lvl>
+    <w:lvl w:ilvl="4" w:tplc="08070003" w:tentative="1">
+      <w:start w:val="1"/>
+      <w:numFmt w:val="bullet"/>
+      <w:lvlText w:val="o"/>
+      <w:lvlJc w:val="left"/>
+      <w:pPr>
+        <w:ind w:left="3600" w:hanging="360"/>
+      </w:pPr>
+      <w:rPr>
+        <w:rFonts w:ascii="Courier New" w:hAnsi="Courier New" w:cs="Courier New" w:hint="default"/>
+      </w:rPr>
+    </w:lvl>
+    <w:lvl w:ilvl="5" w:tplc="08070005" w:tentative="1">
+      <w:start w:val="1"/>
+      <w:numFmt w:val="bullet"/>
+      <w:lvlText w:val=""/>
+      <w:lvlJc w:val="left"/>
+      <w:pPr>
+        <w:ind w:left="4320" w:hanging="360"/>
+      </w:pPr>
+      <w:rPr>
+        <w:rFonts w:ascii="Wingdings" w:hAnsi="Wingdings" w:hint="default"/>
+      </w:rPr>
+    </w:lvl>
+    <w:lvl w:ilvl="6" w:tplc="08070001" w:tentative="1">
+      <w:start w:val="1"/>
+      <w:numFmt w:val="bullet"/>
+      <w:lvlText w:val=""/>
+      <w:lvlJc w:val="left"/>
+      <w:pPr>
+        <w:ind w:left="5040" w:hanging="360"/>
+      </w:pPr>
+      <w:rPr>
+        <w:rFonts w:ascii="Symbol" w:hAnsi="Symbol" w:hint="default"/>
+      </w:rPr>
+    </w:lvl>
+    <w:lvl w:ilvl="7" w:tplc="08070003" w:tentative="1">
+      <w:start w:val="1"/>
+      <w:numFmt w:val="bullet"/>
+      <w:lvlText w:val="o"/>
+      <w:lvlJc w:val="left"/>
+      <w:pPr>
+        <w:ind w:left="5760" w:hanging="360"/>
+      </w:pPr>
+      <w:rPr>
+        <w:rFonts w:ascii="Courier New" w:hAnsi="Courier New" w:cs="Courier New" w:hint="default"/>
+      </w:rPr>
+    </w:lvl>
+    <w:lvl w:ilvl="8" w:tplc="08070005" w:tentative="1">
+      <w:start w:val="1"/>
+      <w:numFmt w:val="bullet"/>
+      <w:lvlText w:val=""/>
+      <w:lvlJc w:val="left"/>
+      <w:pPr>
+        <w:ind w:left="6480" w:hanging="360"/>
+      </w:pPr>
+      <w:rPr>
+        <w:rFonts w:ascii="Wingdings" w:hAnsi="Wingdings" w:hint="default"/>
+      </w:rPr>
+    </w:lvl>
+  </w:abstractNum>
   <w:num w:numId="1">
     <w:abstractNumId w:val="1"/>
   </w:num>
   <w:num w:numId="2">
     <w:abstractNumId w:val="0"/>
+  </w:num>
+  <w:num w:numId="3">
+    <w:abstractNumId w:val="2"/>
   </w:num>
 </w:numbering>
 </file>
@@ -2894,7 +5047,7 @@
 </file>
 
 <file path=customXml/itemProps2.xml><?xml version="1.0" encoding="utf-8"?>
-<ds:datastoreItem xmlns:ds="http://schemas.openxmlformats.org/officeDocument/2006/customXml" ds:itemID="{BDE11398-A364-4069-B3DA-9720B123F02C}">
+<ds:datastoreItem xmlns:ds="http://schemas.openxmlformats.org/officeDocument/2006/customXml" ds:itemID="{9B044AEF-052F-4930-BFF4-874FBE7424F7}">
   <ds:schemaRefs>
     <ds:schemaRef ds:uri="http://schemas.openxmlformats.org/officeDocument/2006/bibliography"/>
   </ds:schemaRefs>

</xml_diff>